<commit_message>
Apresentação de Powerpoint e Atualização da Documentação
</commit_message>
<xml_diff>
--- a/Documentação/Documentacao_Projeto-Individual_RPG.docx
+++ b/Documentação/Documentacao_Projeto-Individual_RPG.docx
@@ -1768,8 +1768,6 @@
           <w:sz w:val="28"/>
         </w:rPr>
       </w:pPr>
-      <w:bookmarkStart w:id="0" w:name="_GoBack"/>
-      <w:bookmarkEnd w:id="0"/>
     </w:p>
     <w:p>
       <w:pPr>
@@ -1838,6 +1836,8 @@
           <w:sz w:val="28"/>
         </w:rPr>
       </w:pPr>
+      <w:bookmarkStart w:id="0" w:name="_GoBack"/>
+      <w:bookmarkEnd w:id="0"/>
     </w:p>
     <w:p>
       <w:pPr>
@@ -1873,10 +1873,10 @@
           <w:sz w:val="28"/>
         </w:rPr>
         <w:drawing>
-          <wp:inline distT="0" distB="0" distL="0" distR="0" wp14:anchorId="0EB8769B" wp14:editId="49719779">
-            <wp:extent cx="5886450" cy="3114675"/>
+          <wp:inline distT="0" distB="0" distL="0" distR="0" wp14:anchorId="209B3521" wp14:editId="10350079">
+            <wp:extent cx="5924550" cy="3209925"/>
             <wp:effectExtent l="0" t="0" r="0" b="9525"/>
-            <wp:docPr id="2" name="Imagem 2"/>
+            <wp:docPr id="4" name="Imagem 4"/>
             <wp:cNvGraphicFramePr>
               <a:graphicFrameLocks xmlns:a="http://schemas.openxmlformats.org/drawingml/2006/main" noChangeAspect="1"/>
             </wp:cNvGraphicFramePr>
@@ -1896,7 +1896,7 @@
                   <pic:spPr>
                     <a:xfrm>
                       <a:off x="0" y="0"/>
-                      <a:ext cx="5888450" cy="3115733"/>
+                      <a:ext cx="5926562" cy="3211015"/>
                     </a:xfrm>
                     <a:prstGeom prst="rect">
                       <a:avLst/>
@@ -5230,7 +5230,7 @@
 </file>
 
 <file path=customXml/itemProps4.xml><?xml version="1.0" encoding="utf-8"?>
-<ds:datastoreItem xmlns:ds="http://schemas.openxmlformats.org/officeDocument/2006/customXml" ds:itemID="{A95C129D-F08C-4D9E-A372-62690C30C78C}">
+<ds:datastoreItem xmlns:ds="http://schemas.openxmlformats.org/officeDocument/2006/customXml" ds:itemID="{9A7021BA-8A3B-4E61-9ECF-6AD3B500FD4D}">
   <ds:schemaRefs>
     <ds:schemaRef ds:uri="http://schemas.openxmlformats.org/officeDocument/2006/bibliography"/>
   </ds:schemaRefs>

</xml_diff>